<commit_message>
pdf implementatie- en meetrapporten
</commit_message>
<xml_diff>
--- a/implementatieplannen/working/Implementatieplan week 1.docx
+++ b/implementatieplannen/working/Implementatieplan week 1.docx
@@ -22,6 +22,9 @@
         <w:t xml:space="preserve"> </w:t>
       </w:r>
       <w:r>
+        <w:rPr>
+          <w:lang w:val="nl-NL"/>
+        </w:rPr>
         <w:t>Intensity</w:t>
       </w:r>
     </w:p>
@@ -36,7 +39,14 @@
         <w:rPr>
           <w:lang w:val="nl-NL"/>
         </w:rPr>
-        <w:t>Bart Muelders &amp; Feiko Wielsma</w:t>
+        <w:t xml:space="preserve">Bart Muelders </w:t>
+      </w:r>
+      <w:r>
+        <w:rPr>
+          <w:strike/>
+          <w:lang w:val="nl-NL"/>
+        </w:rPr>
+        <w:t>&amp; Feiko Wielsma</w:t>
       </w:r>
     </w:p>
     <w:p>
@@ -75,7 +85,15 @@
         <w:rPr>
           <w:lang w:val="nl-NL"/>
         </w:rPr>
-        <w:t>converteren van de afbeelding van kleur naar grijstinten. In het implementatieplan wordt omschreven welke methoden hiervoor gebruikt kunnen worden en welke methode gekozen wordt om te implementeren.</w:t>
+        <w:t>converteren van de afbeelding van kleur naar grijstinten. In het implementatieplan wordt omschreven welke methoden hiervoor gebruikt kunnen worden en welke methode gekozen wordt om te implem</w:t>
+      </w:r>
+      <w:bookmarkStart w:id="0" w:name="_GoBack"/>
+      <w:bookmarkEnd w:id="0"/>
+      <w:r>
+        <w:rPr>
+          <w:lang w:val="nl-NL"/>
+        </w:rPr>
+        <w:t>enteren.</w:t>
       </w:r>
     </w:p>
     <w:p>
@@ -253,8 +271,6 @@
         </w:rPr>
         <w:t>De eenvoedige methode van een gemiddelde RGB waarde lijkt goed te werken. Er is een klein verschil waar te nemen maar dit heeft wienig tot geen effect op de verdere detectie van het gezicht.</w:t>
       </w:r>
-      <w:bookmarkStart w:id="0" w:name="_GoBack"/>
-      <w:bookmarkEnd w:id="0"/>
     </w:p>
     <w:sectPr>
       <w:pgSz w:w="12240" w:h="15840"/>

</xml_diff>